<commit_message>
changed ID's for 35, 141; reran all
</commit_message>
<xml_diff>
--- a/norc_aug_documentation_20220800.docx
+++ b/norc_aug_documentation_20220800.docx
@@ -1,6 +1,6 @@
 
 <file path=word/document.xml><?xml version="1.0" encoding="utf-8"?>
-<w:document xmlns:wpc="http://schemas.microsoft.com/office/word/2010/wordprocessingCanvas" xmlns:cx="http://schemas.microsoft.com/office/drawing/2014/chartex" xmlns:cx1="http://schemas.microsoft.com/office/drawing/2015/9/8/chartex" xmlns:cx2="http://schemas.microsoft.com/office/drawing/2015/10/21/chartex" xmlns:cx3="http://schemas.microsoft.com/office/drawing/2016/5/9/chartex" xmlns:cx4="http://schemas.microsoft.com/office/drawing/2016/5/10/chartex" xmlns:cx5="http://schemas.microsoft.com/office/drawing/2016/5/11/chartex" xmlns:cx6="http://schemas.microsoft.com/office/drawing/2016/5/12/chartex" xmlns:cx7="http://schemas.microsoft.com/office/drawing/2016/5/13/chartex" xmlns:cx8="http://schemas.microsoft.com/office/drawing/2016/5/14/chartex" xmlns:mc="http://schemas.openxmlformats.org/markup-compatibility/2006" xmlns:aink="http://schemas.microsoft.com/office/drawing/2016/ink" xmlns:am3d="http://schemas.microsoft.com/office/drawing/2017/model3d" xmlns:o="urn:schemas-microsoft-com:office:office" xmlns:r="http://schemas.openxmlformats.org/officeDocument/2006/relationships" xmlns:m="http://schemas.openxmlformats.org/officeDocument/2006/math" xmlns:v="urn:schemas-microsoft-com:vml" xmlns:wp14="http://schemas.microsoft.com/office/word/2010/wordprocessingDrawing" xmlns:wp="http://schemas.openxmlformats.org/drawingml/2006/wordprocessingDrawing" xmlns:w10="urn:schemas-microsoft-com:office:word" xmlns:w="http://schemas.openxmlformats.org/wordprocessingml/2006/main" xmlns:w14="http://schemas.microsoft.com/office/word/2010/wordml" xmlns:w15="http://schemas.microsoft.com/office/word/2012/wordml" xmlns:w16cid="http://schemas.microsoft.com/office/word/2016/wordml/cid" xmlns:w16se="http://schemas.microsoft.com/office/word/2015/wordml/symex" xmlns:wpg="http://schemas.microsoft.com/office/word/2010/wordprocessingGroup" xmlns:wpi="http://schemas.microsoft.com/office/word/2010/wordprocessingInk" xmlns:wne="http://schemas.microsoft.com/office/word/2006/wordml" xmlns:wps="http://schemas.microsoft.com/office/word/2010/wordprocessingShape" mc:Ignorable="w14 w15 w16se w16cid wp14">
+<w:document xmlns:wpc="http://schemas.microsoft.com/office/word/2010/wordprocessingCanvas" xmlns:cx="http://schemas.microsoft.com/office/drawing/2014/chartex" xmlns:cx1="http://schemas.microsoft.com/office/drawing/2015/9/8/chartex" xmlns:cx2="http://schemas.microsoft.com/office/drawing/2015/10/21/chartex" xmlns:cx3="http://schemas.microsoft.com/office/drawing/2016/5/9/chartex" xmlns:cx4="http://schemas.microsoft.com/office/drawing/2016/5/10/chartex" xmlns:cx5="http://schemas.microsoft.com/office/drawing/2016/5/11/chartex" xmlns:cx6="http://schemas.microsoft.com/office/drawing/2016/5/12/chartex" xmlns:cx7="http://schemas.microsoft.com/office/drawing/2016/5/13/chartex" xmlns:cx8="http://schemas.microsoft.com/office/drawing/2016/5/14/chartex" xmlns:mc="http://schemas.openxmlformats.org/markup-compatibility/2006" xmlns:aink="http://schemas.microsoft.com/office/drawing/2016/ink" xmlns:am3d="http://schemas.microsoft.com/office/drawing/2017/model3d" xmlns:o="urn:schemas-microsoft-com:office:office" xmlns:oel="http://schemas.microsoft.com/office/2019/extlst" xmlns:r="http://schemas.openxmlformats.org/officeDocument/2006/relationships" xmlns:m="http://schemas.openxmlformats.org/officeDocument/2006/math" xmlns:v="urn:schemas-microsoft-com:vml" xmlns:wp14="http://schemas.microsoft.com/office/word/2010/wordprocessingDrawing" xmlns:wp="http://schemas.openxmlformats.org/drawingml/2006/wordprocessingDrawing" xmlns:w10="urn:schemas-microsoft-com:office:word" xmlns:w="http://schemas.openxmlformats.org/wordprocessingml/2006/main" xmlns:w14="http://schemas.microsoft.com/office/word/2010/wordml" xmlns:w15="http://schemas.microsoft.com/office/word/2012/wordml" xmlns:w16cex="http://schemas.microsoft.com/office/word/2018/wordml/cex" xmlns:w16cid="http://schemas.microsoft.com/office/word/2016/wordml/cid" xmlns:w16="http://schemas.microsoft.com/office/word/2018/wordml" xmlns:w16sdtdh="http://schemas.microsoft.com/office/word/2020/wordml/sdtdatahash" xmlns:w16se="http://schemas.microsoft.com/office/word/2015/wordml/symex" xmlns:wpg="http://schemas.microsoft.com/office/word/2010/wordprocessingGroup" xmlns:wpi="http://schemas.microsoft.com/office/word/2010/wordprocessingInk" xmlns:wne="http://schemas.microsoft.com/office/word/2006/wordml" xmlns:wps="http://schemas.microsoft.com/office/word/2010/wordprocessingShape" mc:Ignorable="w14 w15 w16se w16cid w16 w16cex w16sdtdh wp14">
   <w:body>
     <w:p>
       <w:pPr>
@@ -771,16 +771,7 @@
         </w:numPr>
       </w:pPr>
       <w:r>
-        <w:t xml:space="preserve">For </w:t>
-      </w:r>
-      <w:r>
-        <w:t xml:space="preserve">File-Specific </w:t>
-      </w:r>
-      <w:r>
-        <w:t xml:space="preserve">Notes, see </w:t>
-      </w:r>
-      <w:r>
-        <w:t>File-Specific Headings</w:t>
+        <w:t>For File-Specific Notes, see File-Specific Headings</w:t>
       </w:r>
       <w:r>
         <w:br/>
@@ -1477,16 +1468,7 @@
           </w:tcPr>
           <w:p>
             <w:r>
-              <w:t>%include</w:t>
-            </w:r>
-            <w:r>
-              <w:t>d</w:t>
-            </w:r>
-            <w:r>
-              <w:t xml:space="preserve"> </w:t>
-            </w:r>
-            <w:r>
-              <w:t>file with %lets, all</w:t>
+              <w:t>%included file with %lets, all</w:t>
             </w:r>
           </w:p>
         </w:tc>
@@ -1543,13 +1525,8 @@
           </w:p>
           <w:p>
             <w:r>
-              <w:t xml:space="preserve">Recode </w:t>
-            </w:r>
-            <w:proofErr w:type="spellStart"/>
-            <w:r>
-              <w:t>inpatientcare</w:t>
-            </w:r>
-            <w:proofErr w:type="spellEnd"/>
+              <w:t>Recode inpatientcare</w:t>
+            </w:r>
           </w:p>
         </w:tc>
         <w:tc>
@@ -1789,6 +1766,56 @@
                 <w:szCs w:val="20"/>
               </w:rPr>
             </w:pPr>
+            <w:r>
+              <w:rPr>
+                <w:rFonts w:ascii="Courier New" w:hAnsi="Courier New" w:cs="Courier New"/>
+                <w:sz w:val="20"/>
+                <w:szCs w:val="20"/>
+              </w:rPr>
+              <w:t>survey_baseline_20220826.xlsx</w:t>
+            </w:r>
+          </w:p>
+        </w:tc>
+      </w:tr>
+      <w:tr>
+        <w:tc>
+          <w:tcPr>
+            <w:tcW w:w="1165" w:type="dxa"/>
+          </w:tcPr>
+          <w:p>
+            <w:r>
+              <w:t>results</w:t>
+            </w:r>
+          </w:p>
+        </w:tc>
+        <w:tc>
+          <w:tcPr>
+            <w:tcW w:w="3060" w:type="dxa"/>
+            <w:vAlign w:val="center"/>
+          </w:tcPr>
+          <w:p/>
+        </w:tc>
+        <w:tc>
+          <w:tcPr>
+            <w:tcW w:w="5989" w:type="dxa"/>
+            <w:vAlign w:val="center"/>
+          </w:tcPr>
+          <w:p>
+            <w:pPr>
+              <w:rPr>
+                <w:rFonts w:ascii="Courier New" w:hAnsi="Courier New" w:cs="Courier New"/>
+                <w:sz w:val="20"/>
+                <w:szCs w:val="20"/>
+              </w:rPr>
+            </w:pPr>
+            <w:r>
+              <w:rPr>
+                <w:rFonts w:ascii="Courier New" w:hAnsi="Courier New" w:cs="Courier New"/>
+                <w:sz w:val="20"/>
+                <w:szCs w:val="20"/>
+              </w:rPr>
+              <w:t>survey_baseline_20220826_results.xlsx</w:t>
+            </w:r>
           </w:p>
         </w:tc>
       </w:tr>
@@ -1818,12 +1845,7 @@
         </w:numPr>
       </w:pPr>
       <w:r>
-        <w:t xml:space="preserve">Variables come from both Practice Survey </w:t>
-      </w:r>
-      <w:bookmarkStart w:id="0" w:name="_GoBack"/>
-      <w:bookmarkEnd w:id="0"/>
-      <w:r>
-        <w:t>AND Practice Application</w:t>
+        <w:t>Variables come from both Practice Survey AND Practice Application</w:t>
       </w:r>
     </w:p>
     <w:p>
@@ -2118,23 +2140,7 @@
                 <w:sz w:val="20"/>
                 <w:szCs w:val="20"/>
               </w:rPr>
-              <w:t>FAST</w:t>
-            </w:r>
-            <w:r>
-              <w:rPr>
-                <w:rFonts w:ascii="Courier New" w:hAnsi="Courier New" w:cs="Courier New"/>
-                <w:sz w:val="20"/>
-                <w:szCs w:val="20"/>
-              </w:rPr>
-              <w:t>Metrics</w:t>
-            </w:r>
-            <w:r>
-              <w:rPr>
-                <w:rFonts w:ascii="Courier New" w:hAnsi="Courier New" w:cs="Courier New"/>
-                <w:sz w:val="20"/>
-                <w:szCs w:val="20"/>
-              </w:rPr>
-              <w:t>_raw_08222022.csv</w:t>
+              <w:t>FASTMetrics_raw_08222022.csv</w:t>
             </w:r>
           </w:p>
         </w:tc>
@@ -2354,16 +2360,7 @@
         </w:numPr>
       </w:pPr>
       <w:r>
-        <w:t>194</w:t>
-      </w:r>
-      <w:r>
-        <w:t xml:space="preserve"> [n=50]</w:t>
-      </w:r>
-      <w:r>
-        <w:t>: Baseline</w:t>
-      </w:r>
-      <w:r>
-        <w:t xml:space="preserve"> &gt; why exported 34 below…</w:t>
+        <w:t>194 [n=50]: Baseline &gt; why exported 34 below…</w:t>
       </w:r>
     </w:p>
     <w:p>
@@ -2374,13 +2371,7 @@
         </w:numPr>
       </w:pPr>
       <w:r>
-        <w:t>215</w:t>
-      </w:r>
-      <w:r>
-        <w:t xml:space="preserve"> [n=35]</w:t>
-      </w:r>
-      <w:r>
-        <w:t>: Post-Intervention</w:t>
+        <w:t>215 [n=35]: Post-Intervention</w:t>
       </w:r>
     </w:p>
     <w:p>
@@ -3302,7 +3293,7 @@
 </file>
 
 <file path=word/numbering.xml><?xml version="1.0" encoding="utf-8"?>
-<w:numbering xmlns:wpc="http://schemas.microsoft.com/office/word/2010/wordprocessingCanvas" xmlns:cx="http://schemas.microsoft.com/office/drawing/2014/chartex" xmlns:cx1="http://schemas.microsoft.com/office/drawing/2015/9/8/chartex" xmlns:cx2="http://schemas.microsoft.com/office/drawing/2015/10/21/chartex" xmlns:cx3="http://schemas.microsoft.com/office/drawing/2016/5/9/chartex" xmlns:cx4="http://schemas.microsoft.com/office/drawing/2016/5/10/chartex" xmlns:cx5="http://schemas.microsoft.com/office/drawing/2016/5/11/chartex" xmlns:cx6="http://schemas.microsoft.com/office/drawing/2016/5/12/chartex" xmlns:cx7="http://schemas.microsoft.com/office/drawing/2016/5/13/chartex" xmlns:cx8="http://schemas.microsoft.com/office/drawing/2016/5/14/chartex" xmlns:mc="http://schemas.openxmlformats.org/markup-compatibility/2006" xmlns:aink="http://schemas.microsoft.com/office/drawing/2016/ink" xmlns:am3d="http://schemas.microsoft.com/office/drawing/2017/model3d" xmlns:o="urn:schemas-microsoft-com:office:office" xmlns:r="http://schemas.openxmlformats.org/officeDocument/2006/relationships" xmlns:m="http://schemas.openxmlformats.org/officeDocument/2006/math" xmlns:v="urn:schemas-microsoft-com:vml" xmlns:wp14="http://schemas.microsoft.com/office/word/2010/wordprocessingDrawing" xmlns:wp="http://schemas.openxmlformats.org/drawingml/2006/wordprocessingDrawing" xmlns:w10="urn:schemas-microsoft-com:office:word" xmlns:w="http://schemas.openxmlformats.org/wordprocessingml/2006/main" xmlns:w14="http://schemas.microsoft.com/office/word/2010/wordml" xmlns:w15="http://schemas.microsoft.com/office/word/2012/wordml" xmlns:w16cid="http://schemas.microsoft.com/office/word/2016/wordml/cid" xmlns:w16se="http://schemas.microsoft.com/office/word/2015/wordml/symex" xmlns:wpg="http://schemas.microsoft.com/office/word/2010/wordprocessingGroup" xmlns:wpi="http://schemas.microsoft.com/office/word/2010/wordprocessingInk" xmlns:wne="http://schemas.microsoft.com/office/word/2006/wordml" xmlns:wps="http://schemas.microsoft.com/office/word/2010/wordprocessingShape" mc:Ignorable="w14 w15 w16se w16cid wp14">
+<w:numbering xmlns:wpc="http://schemas.microsoft.com/office/word/2010/wordprocessingCanvas" xmlns:cx="http://schemas.microsoft.com/office/drawing/2014/chartex" xmlns:cx1="http://schemas.microsoft.com/office/drawing/2015/9/8/chartex" xmlns:cx2="http://schemas.microsoft.com/office/drawing/2015/10/21/chartex" xmlns:cx3="http://schemas.microsoft.com/office/drawing/2016/5/9/chartex" xmlns:cx4="http://schemas.microsoft.com/office/drawing/2016/5/10/chartex" xmlns:cx5="http://schemas.microsoft.com/office/drawing/2016/5/11/chartex" xmlns:cx6="http://schemas.microsoft.com/office/drawing/2016/5/12/chartex" xmlns:cx7="http://schemas.microsoft.com/office/drawing/2016/5/13/chartex" xmlns:cx8="http://schemas.microsoft.com/office/drawing/2016/5/14/chartex" xmlns:mc="http://schemas.openxmlformats.org/markup-compatibility/2006" xmlns:aink="http://schemas.microsoft.com/office/drawing/2016/ink" xmlns:am3d="http://schemas.microsoft.com/office/drawing/2017/model3d" xmlns:o="urn:schemas-microsoft-com:office:office" xmlns:oel="http://schemas.microsoft.com/office/2019/extlst" xmlns:r="http://schemas.openxmlformats.org/officeDocument/2006/relationships" xmlns:m="http://schemas.openxmlformats.org/officeDocument/2006/math" xmlns:v="urn:schemas-microsoft-com:vml" xmlns:wp14="http://schemas.microsoft.com/office/word/2010/wordprocessingDrawing" xmlns:wp="http://schemas.openxmlformats.org/drawingml/2006/wordprocessingDrawing" xmlns:w10="urn:schemas-microsoft-com:office:word" xmlns:w="http://schemas.openxmlformats.org/wordprocessingml/2006/main" xmlns:w14="http://schemas.microsoft.com/office/word/2010/wordml" xmlns:w15="http://schemas.microsoft.com/office/word/2012/wordml" xmlns:w16cex="http://schemas.microsoft.com/office/word/2018/wordml/cex" xmlns:w16cid="http://schemas.microsoft.com/office/word/2016/wordml/cid" xmlns:w16="http://schemas.microsoft.com/office/word/2018/wordml" xmlns:w16sdtdh="http://schemas.microsoft.com/office/word/2020/wordml/sdtdatahash" xmlns:w16se="http://schemas.microsoft.com/office/word/2015/wordml/symex" xmlns:wpg="http://schemas.microsoft.com/office/word/2010/wordprocessingGroup" xmlns:wpi="http://schemas.microsoft.com/office/word/2010/wordprocessingInk" xmlns:wne="http://schemas.microsoft.com/office/word/2006/wordml" xmlns:wps="http://schemas.microsoft.com/office/word/2010/wordprocessingShape" mc:Ignorable="w14 w15 w16se w16cid w16 w16cex w16sdtdh wp14">
   <w:abstractNum w:abstractNumId="0" w15:restartNumberingAfterBreak="0">
     <w:nsid w:val="05A70892"/>
     <w:multiLevelType w:val="hybridMultilevel"/>
@@ -5238,68 +5229,68 @@
       </w:rPr>
     </w:lvl>
   </w:abstractNum>
-  <w:num w:numId="1">
+  <w:num w:numId="1" w16cid:durableId="1484353046">
     <w:abstractNumId w:val="12"/>
   </w:num>
-  <w:num w:numId="2">
+  <w:num w:numId="2" w16cid:durableId="1156728366">
     <w:abstractNumId w:val="12"/>
   </w:num>
-  <w:num w:numId="3">
+  <w:num w:numId="3" w16cid:durableId="854613665">
     <w:abstractNumId w:val="7"/>
   </w:num>
-  <w:num w:numId="4">
+  <w:num w:numId="4" w16cid:durableId="149441540">
     <w:abstractNumId w:val="14"/>
   </w:num>
-  <w:num w:numId="5">
+  <w:num w:numId="5" w16cid:durableId="1088386360">
     <w:abstractNumId w:val="17"/>
   </w:num>
-  <w:num w:numId="6">
+  <w:num w:numId="6" w16cid:durableId="1409035676">
     <w:abstractNumId w:val="13"/>
   </w:num>
-  <w:num w:numId="7">
+  <w:num w:numId="7" w16cid:durableId="1792896689">
     <w:abstractNumId w:val="2"/>
   </w:num>
-  <w:num w:numId="8">
+  <w:num w:numId="8" w16cid:durableId="969432411">
     <w:abstractNumId w:val="4"/>
   </w:num>
-  <w:num w:numId="9">
+  <w:num w:numId="9" w16cid:durableId="1014771404">
     <w:abstractNumId w:val="8"/>
   </w:num>
-  <w:num w:numId="10">
+  <w:num w:numId="10" w16cid:durableId="1927303966">
     <w:abstractNumId w:val="5"/>
   </w:num>
-  <w:num w:numId="11">
+  <w:num w:numId="11" w16cid:durableId="36904305">
     <w:abstractNumId w:val="9"/>
   </w:num>
-  <w:num w:numId="12">
+  <w:num w:numId="12" w16cid:durableId="1396777570">
     <w:abstractNumId w:val="6"/>
   </w:num>
-  <w:num w:numId="13">
+  <w:num w:numId="13" w16cid:durableId="1243248857">
     <w:abstractNumId w:val="16"/>
   </w:num>
-  <w:num w:numId="14">
+  <w:num w:numId="14" w16cid:durableId="591359993">
     <w:abstractNumId w:val="3"/>
   </w:num>
-  <w:num w:numId="15">
+  <w:num w:numId="15" w16cid:durableId="1227647328">
     <w:abstractNumId w:val="15"/>
   </w:num>
-  <w:num w:numId="16">
+  <w:num w:numId="16" w16cid:durableId="830176738">
     <w:abstractNumId w:val="1"/>
   </w:num>
-  <w:num w:numId="17">
+  <w:num w:numId="17" w16cid:durableId="1699313078">
     <w:abstractNumId w:val="10"/>
   </w:num>
-  <w:num w:numId="18">
+  <w:num w:numId="18" w16cid:durableId="231041682">
     <w:abstractNumId w:val="11"/>
   </w:num>
-  <w:num w:numId="19">
+  <w:num w:numId="19" w16cid:durableId="1908223184">
     <w:abstractNumId w:val="0"/>
   </w:num>
 </w:numbering>
 </file>
 
 <file path=word/styles.xml><?xml version="1.0" encoding="utf-8"?>
-<w:styles xmlns:mc="http://schemas.openxmlformats.org/markup-compatibility/2006" xmlns:r="http://schemas.openxmlformats.org/officeDocument/2006/relationships" xmlns:w="http://schemas.openxmlformats.org/wordprocessingml/2006/main" xmlns:w14="http://schemas.microsoft.com/office/word/2010/wordml" xmlns:w15="http://schemas.microsoft.com/office/word/2012/wordml" xmlns:w16cid="http://schemas.microsoft.com/office/word/2016/wordml/cid" xmlns:w16se="http://schemas.microsoft.com/office/word/2015/wordml/symex" mc:Ignorable="w14 w15 w16se w16cid">
+<w:styles xmlns:mc="http://schemas.openxmlformats.org/markup-compatibility/2006" xmlns:r="http://schemas.openxmlformats.org/officeDocument/2006/relationships" xmlns:w="http://schemas.openxmlformats.org/wordprocessingml/2006/main" xmlns:w14="http://schemas.microsoft.com/office/word/2010/wordml" xmlns:w15="http://schemas.microsoft.com/office/word/2012/wordml" xmlns:w16cex="http://schemas.microsoft.com/office/word/2018/wordml/cex" xmlns:w16cid="http://schemas.microsoft.com/office/word/2016/wordml/cid" xmlns:w16="http://schemas.microsoft.com/office/word/2018/wordml" xmlns:w16sdtdh="http://schemas.microsoft.com/office/word/2020/wordml/sdtdatahash" xmlns:w16se="http://schemas.microsoft.com/office/word/2015/wordml/symex" mc:Ignorable="w14 w15 w16se w16cid w16 w16cex w16sdtdh">
   <w:docDefaults>
     <w:rPrDefault>
       <w:rPr>
@@ -5316,7 +5307,7 @@
       </w:pPr>
     </w:pPrDefault>
   </w:docDefaults>
-  <w:latentStyles w:defLockedState="0" w:defUIPriority="99" w:defSemiHidden="0" w:defUnhideWhenUsed="0" w:defQFormat="0" w:count="375">
+  <w:latentStyles w:defLockedState="0" w:defUIPriority="99" w:defSemiHidden="0" w:defUnhideWhenUsed="0" w:defQFormat="0" w:count="376">
     <w:lsdException w:name="Normal" w:uiPriority="0" w:qFormat="1"/>
     <w:lsdException w:name="heading 1" w:uiPriority="9" w:qFormat="1"/>
     <w:lsdException w:name="heading 2" w:semiHidden="1" w:uiPriority="9" w:unhideWhenUsed="1" w:qFormat="1"/>
@@ -5422,7 +5413,6 @@
     <w:lsdException w:name="HTML Sample" w:semiHidden="1" w:unhideWhenUsed="1"/>
     <w:lsdException w:name="HTML Typewriter" w:semiHidden="1" w:unhideWhenUsed="1"/>
     <w:lsdException w:name="HTML Variable" w:semiHidden="1" w:unhideWhenUsed="1"/>
-    <w:lsdException w:name="Normal Table" w:semiHidden="1" w:unhideWhenUsed="1"/>
     <w:lsdException w:name="annotation subject" w:semiHidden="1" w:unhideWhenUsed="1"/>
     <w:lsdException w:name="No List" w:semiHidden="1" w:unhideWhenUsed="1"/>
     <w:lsdException w:name="Outline List 1" w:semiHidden="1" w:unhideWhenUsed="1"/>
@@ -5469,10 +5459,8 @@
     <w:lsdException w:name="Table Subtle 2" w:semiHidden="1" w:unhideWhenUsed="1"/>
     <w:lsdException w:name="Table Web 1" w:semiHidden="1" w:unhideWhenUsed="1"/>
     <w:lsdException w:name="Table Web 2" w:semiHidden="1" w:unhideWhenUsed="1"/>
-    <w:lsdException w:name="Table Web 3" w:semiHidden="1" w:unhideWhenUsed="1"/>
     <w:lsdException w:name="Balloon Text" w:semiHidden="1" w:unhideWhenUsed="1"/>
     <w:lsdException w:name="Table Grid" w:uiPriority="39"/>
-    <w:lsdException w:name="Table Theme" w:semiHidden="1" w:unhideWhenUsed="1"/>
     <w:lsdException w:name="Placeholder Text" w:semiHidden="1"/>
     <w:lsdException w:name="No Spacing" w:uiPriority="1" w:qFormat="1"/>
     <w:lsdException w:name="Light Shading" w:uiPriority="60"/>
@@ -5692,6 +5680,7 @@
     <w:lsdException w:name="Smart Hyperlink" w:semiHidden="1" w:unhideWhenUsed="1"/>
     <w:lsdException w:name="Hashtag" w:semiHidden="1" w:unhideWhenUsed="1"/>
     <w:lsdException w:name="Unresolved Mention" w:semiHidden="1" w:unhideWhenUsed="1"/>
+    <w:lsdException w:name="Smart Link" w:semiHidden="1" w:unhideWhenUsed="1"/>
   </w:latentStyles>
   <w:style w:type="paragraph" w:default="1" w:styleId="Normal">
     <w:name w:val="Normal"/>

</xml_diff>

<commit_message>
nope!! Didn't move to hcpf
</commit_message>
<xml_diff>
--- a/norc_aug_documentation_20220800.docx
+++ b/norc_aug_documentation_20220800.docx
@@ -1,6 +1,6 @@
 
 <file path=word/document.xml><?xml version="1.0" encoding="utf-8"?>
-<w:document xmlns:wpc="http://schemas.microsoft.com/office/word/2010/wordprocessingCanvas" xmlns:cx="http://schemas.microsoft.com/office/drawing/2014/chartex" xmlns:cx1="http://schemas.microsoft.com/office/drawing/2015/9/8/chartex" xmlns:cx2="http://schemas.microsoft.com/office/drawing/2015/10/21/chartex" xmlns:cx3="http://schemas.microsoft.com/office/drawing/2016/5/9/chartex" xmlns:cx4="http://schemas.microsoft.com/office/drawing/2016/5/10/chartex" xmlns:cx5="http://schemas.microsoft.com/office/drawing/2016/5/11/chartex" xmlns:cx6="http://schemas.microsoft.com/office/drawing/2016/5/12/chartex" xmlns:cx7="http://schemas.microsoft.com/office/drawing/2016/5/13/chartex" xmlns:cx8="http://schemas.microsoft.com/office/drawing/2016/5/14/chartex" xmlns:mc="http://schemas.openxmlformats.org/markup-compatibility/2006" xmlns:aink="http://schemas.microsoft.com/office/drawing/2016/ink" xmlns:am3d="http://schemas.microsoft.com/office/drawing/2017/model3d" xmlns:o="urn:schemas-microsoft-com:office:office" xmlns:r="http://schemas.openxmlformats.org/officeDocument/2006/relationships" xmlns:m="http://schemas.openxmlformats.org/officeDocument/2006/math" xmlns:v="urn:schemas-microsoft-com:vml" xmlns:wp14="http://schemas.microsoft.com/office/word/2010/wordprocessingDrawing" xmlns:wp="http://schemas.openxmlformats.org/drawingml/2006/wordprocessingDrawing" xmlns:w10="urn:schemas-microsoft-com:office:word" xmlns:w="http://schemas.openxmlformats.org/wordprocessingml/2006/main" xmlns:w14="http://schemas.microsoft.com/office/word/2010/wordml" xmlns:w15="http://schemas.microsoft.com/office/word/2012/wordml" xmlns:w16cid="http://schemas.microsoft.com/office/word/2016/wordml/cid" xmlns:w16se="http://schemas.microsoft.com/office/word/2015/wordml/symex" xmlns:wpg="http://schemas.microsoft.com/office/word/2010/wordprocessingGroup" xmlns:wpi="http://schemas.microsoft.com/office/word/2010/wordprocessingInk" xmlns:wne="http://schemas.microsoft.com/office/word/2006/wordml" xmlns:wps="http://schemas.microsoft.com/office/word/2010/wordprocessingShape" mc:Ignorable="w14 w15 w16se w16cid wp14">
+<w:document xmlns:wpc="http://schemas.microsoft.com/office/word/2010/wordprocessingCanvas" xmlns:cx="http://schemas.microsoft.com/office/drawing/2014/chartex" xmlns:cx1="http://schemas.microsoft.com/office/drawing/2015/9/8/chartex" xmlns:cx2="http://schemas.microsoft.com/office/drawing/2015/10/21/chartex" xmlns:cx3="http://schemas.microsoft.com/office/drawing/2016/5/9/chartex" xmlns:cx4="http://schemas.microsoft.com/office/drawing/2016/5/10/chartex" xmlns:cx5="http://schemas.microsoft.com/office/drawing/2016/5/11/chartex" xmlns:cx6="http://schemas.microsoft.com/office/drawing/2016/5/12/chartex" xmlns:cx7="http://schemas.microsoft.com/office/drawing/2016/5/13/chartex" xmlns:cx8="http://schemas.microsoft.com/office/drawing/2016/5/14/chartex" xmlns:mc="http://schemas.openxmlformats.org/markup-compatibility/2006" xmlns:aink="http://schemas.microsoft.com/office/drawing/2016/ink" xmlns:am3d="http://schemas.microsoft.com/office/drawing/2017/model3d" xmlns:o="urn:schemas-microsoft-com:office:office" xmlns:oel="http://schemas.microsoft.com/office/2019/extlst" xmlns:r="http://schemas.openxmlformats.org/officeDocument/2006/relationships" xmlns:m="http://schemas.openxmlformats.org/officeDocument/2006/math" xmlns:v="urn:schemas-microsoft-com:vml" xmlns:wp14="http://schemas.microsoft.com/office/word/2010/wordprocessingDrawing" xmlns:wp="http://schemas.openxmlformats.org/drawingml/2006/wordprocessingDrawing" xmlns:w10="urn:schemas-microsoft-com:office:word" xmlns:w="http://schemas.openxmlformats.org/wordprocessingml/2006/main" xmlns:w14="http://schemas.microsoft.com/office/word/2010/wordml" xmlns:w15="http://schemas.microsoft.com/office/word/2012/wordml" xmlns:w16cex="http://schemas.microsoft.com/office/word/2018/wordml/cex" xmlns:w16cid="http://schemas.microsoft.com/office/word/2016/wordml/cid" xmlns:w16="http://schemas.microsoft.com/office/word/2018/wordml" xmlns:w16sdtdh="http://schemas.microsoft.com/office/word/2020/wordml/sdtdatahash" xmlns:w16se="http://schemas.microsoft.com/office/word/2015/wordml/symex" xmlns:wpg="http://schemas.microsoft.com/office/word/2010/wordprocessingGroup" xmlns:wpi="http://schemas.microsoft.com/office/word/2010/wordprocessingInk" xmlns:wne="http://schemas.microsoft.com/office/word/2006/wordml" xmlns:wps="http://schemas.microsoft.com/office/word/2010/wordprocessingShape" mc:Ignorable="w14 w15 w16se w16cid w16 w16cex w16sdtdh wp14">
   <w:body>
     <w:p>
       <w:pPr>
@@ -91,7 +91,7 @@
         </w:rPr>
         <w:t xml:space="preserve">Upload Site: </w:t>
       </w:r>
-      <w:hyperlink r:id="rId6" w:history="1">
+      <w:hyperlink r:id="rId8" w:history="1">
         <w:r>
           <w:rPr>
             <w:rStyle w:val="Hyperlink"/>
@@ -181,6 +181,9 @@
           </w:tcPr>
           <w:p>
             <w:r>
+              <w:t xml:space="preserve">Field </w:t>
+            </w:r>
+            <w:r>
               <w:t>Count</w:t>
             </w:r>
           </w:p>
@@ -605,6 +608,114 @@
     </w:p>
     <w:p>
       <w:pPr>
+        <w:pStyle w:val="Heading3"/>
+        <w:rPr>
+          <w:rStyle w:val="Hyperlink"/>
+          <w:b/>
+          <w:color w:val="auto"/>
+          <w:u w:val="none"/>
+        </w:rPr>
+      </w:pPr>
+      <w:r>
+        <w:rPr>
+          <w:rStyle w:val="Hyperlink"/>
+          <w:b/>
+          <w:color w:val="auto"/>
+          <w:highlight w:val="lightGray"/>
+          <w:u w:val="none"/>
+        </w:rPr>
+        <w:t>AUGUST RESULTS OVERVIEW</w:t>
+      </w:r>
+    </w:p>
+    <w:p>
+      <w:r>
+        <w:t>Practice Count, Submission as of 8/28/2022</w:t>
+      </w:r>
+    </w:p>
+    <w:p/>
+    <w:p>
+      <w:pPr>
+        <w:jc w:val="center"/>
+      </w:pPr>
+      <w:r>
+        <w:lastRenderedPageBreak/>
+        <w:drawing>
+          <wp:inline distT="0" distB="0" distL="0" distR="0" wp14:anchorId="3E638139" wp14:editId="3EAD1712">
+            <wp:extent cx="4290060" cy="2288477"/>
+            <wp:effectExtent l="0" t="0" r="0" b="0"/>
+            <wp:docPr id="1" name="Picture 1" descr="Table&#10;&#10;Description automatically generated"/>
+            <wp:cNvGraphicFramePr>
+              <a:graphicFrameLocks xmlns:a="http://schemas.openxmlformats.org/drawingml/2006/main" noChangeAspect="1"/>
+            </wp:cNvGraphicFramePr>
+            <a:graphic xmlns:a="http://schemas.openxmlformats.org/drawingml/2006/main">
+              <a:graphicData uri="http://schemas.openxmlformats.org/drawingml/2006/picture">
+                <pic:pic xmlns:pic="http://schemas.openxmlformats.org/drawingml/2006/picture">
+                  <pic:nvPicPr>
+                    <pic:cNvPr id="1" name="Picture 1" descr="Table&#10;&#10;Description automatically generated"/>
+                    <pic:cNvPicPr/>
+                  </pic:nvPicPr>
+                  <pic:blipFill>
+                    <a:blip r:embed="rId9"/>
+                    <a:stretch>
+                      <a:fillRect/>
+                    </a:stretch>
+                  </pic:blipFill>
+                  <pic:spPr>
+                    <a:xfrm>
+                      <a:off x="0" y="0"/>
+                      <a:ext cx="4298382" cy="2292916"/>
+                    </a:xfrm>
+                    <a:prstGeom prst="rect">
+                      <a:avLst/>
+                    </a:prstGeom>
+                  </pic:spPr>
+                </pic:pic>
+              </a:graphicData>
+            </a:graphic>
+          </wp:inline>
+        </w:drawing>
+      </w:r>
+      <w:r>
+        <w:rPr>
+          <w:rStyle w:val="FootnoteReference"/>
+        </w:rPr>
+        <w:footnoteReference w:id="1"/>
+      </w:r>
+    </w:p>
+    <w:p>
+      <w:r>
+        <w:t xml:space="preserve">Re: </w:t>
+      </w:r>
+      <w:r>
+        <w:t xml:space="preserve">InterventionTracker: </w:t>
+      </w:r>
+      <w:r>
+        <w:t>Emailed DD for help with field notes – don’t know how to match and she did it last time so might have code.</w:t>
+      </w:r>
+    </w:p>
+    <w:p>
+      <w:pPr>
+        <w:rPr>
+          <w:rStyle w:val="Hyperlink"/>
+          <w:b/>
+        </w:rPr>
+      </w:pPr>
+    </w:p>
+    <w:p>
+      <w:r>
+        <w:t>Results files from NORC (uploaded successfully and issue files) saved in norc/uploaded_august2022;</w:t>
+      </w:r>
+    </w:p>
+    <w:p>
+      <w:pPr>
+        <w:rPr>
+          <w:rStyle w:val="Hyperlink"/>
+          <w:b/>
+        </w:rPr>
+      </w:pPr>
+    </w:p>
+    <w:p>
+      <w:pPr>
         <w:pStyle w:val="Heading2"/>
         <w:rPr>
           <w:rStyle w:val="Hyperlink"/>
@@ -815,7 +926,6 @@
         <w:rPr>
           <w:highlight w:val="lightGray"/>
         </w:rPr>
-        <w:lastRenderedPageBreak/>
         <w:t>Templates, Fields</w:t>
       </w:r>
       <w:r>
@@ -1081,6 +1191,7 @@
         <w:ind w:left="1440"/>
       </w:pPr>
       <w:r>
+        <w:lastRenderedPageBreak/>
         <w:t>(Developer &gt; VBA &gt; Insert &gt; Module &gt; save)</w:t>
       </w:r>
       <w:r>
@@ -1525,13 +1636,8 @@
           </w:p>
           <w:p>
             <w:r>
-              <w:t xml:space="preserve">Recode </w:t>
-            </w:r>
-            <w:proofErr w:type="spellStart"/>
-            <w:r>
-              <w:t>inpatientcare</w:t>
-            </w:r>
-            <w:proofErr w:type="spellEnd"/>
+              <w:t>Recode inpatientcare</w:t>
+            </w:r>
           </w:p>
         </w:tc>
         <w:tc>
@@ -1966,15 +2072,7 @@
     </w:p>
     <w:p>
       <w:r>
-        <w:t xml:space="preserve">Changed to update in the </w:t>
-      </w:r>
-      <w:proofErr w:type="spellStart"/>
-      <w:r>
-        <w:t>codefiles</w:t>
-      </w:r>
-      <w:proofErr w:type="spellEnd"/>
-      <w:r>
-        <w:t xml:space="preserve"> and re-ran all documents and re-uploaded them.</w:t>
+        <w:t>Changed to update in the codefiles and re-ran all documents and re-uploaded them.</w:t>
       </w:r>
     </w:p>
     <w:tbl>
@@ -2016,14 +2114,12 @@
                 <w:shd w:val="clear" w:color="auto" w:fill="auto"/>
               </w:rPr>
             </w:pPr>
-            <w:proofErr w:type="spellStart"/>
             <w:r>
               <w:rPr>
                 <w:rFonts w:eastAsia="Times New Roman"/>
               </w:rPr>
               <w:t>recordid</w:t>
             </w:r>
-            <w:proofErr w:type="spellEnd"/>
           </w:p>
         </w:tc>
         <w:tc>
@@ -2255,21 +2351,7 @@
               <w:rPr>
                 <w:rFonts w:eastAsia="Times New Roman"/>
               </w:rPr>
-              <w:t xml:space="preserve">This is the correct practice for the split </w:t>
-            </w:r>
-            <w:proofErr w:type="spellStart"/>
-            <w:r>
-              <w:rPr>
-                <w:rFonts w:eastAsia="Times New Roman"/>
-              </w:rPr>
-              <w:t>id</w:t>
-            </w:r>
-            <w:proofErr w:type="spellEnd"/>
-            <w:r>
-              <w:rPr>
-                <w:rFonts w:eastAsia="Times New Roman"/>
-              </w:rPr>
-              <w:t xml:space="preserve"> 35.</w:t>
+              <w:t>This is the correct practice for the split id 35.</w:t>
             </w:r>
           </w:p>
         </w:tc>
@@ -2304,7 +2386,6 @@
               <w:rPr>
                 <w:rFonts w:eastAsia="Times New Roman"/>
               </w:rPr>
-              <w:lastRenderedPageBreak/>
               <w:t>15</w:t>
             </w:r>
           </w:p>
@@ -2672,21 +2753,7 @@
               <w:rPr>
                 <w:rFonts w:eastAsia="Times New Roman"/>
               </w:rPr>
-              <w:t xml:space="preserve">This is the correct practice for the split </w:t>
-            </w:r>
-            <w:proofErr w:type="spellStart"/>
-            <w:r>
-              <w:rPr>
-                <w:rFonts w:eastAsia="Times New Roman"/>
-              </w:rPr>
-              <w:t>id</w:t>
-            </w:r>
-            <w:proofErr w:type="spellEnd"/>
-            <w:r>
-              <w:rPr>
-                <w:rFonts w:eastAsia="Times New Roman"/>
-              </w:rPr>
-              <w:t xml:space="preserve"> 141.</w:t>
+              <w:t>This is the correct practice for the split id 141.</w:t>
             </w:r>
           </w:p>
         </w:tc>
@@ -2721,6 +2788,7 @@
               <w:rPr>
                 <w:rFonts w:eastAsia="Times New Roman"/>
               </w:rPr>
+              <w:lastRenderedPageBreak/>
               <w:t>25</w:t>
             </w:r>
           </w:p>
@@ -3447,7 +3515,6 @@
           </w:tcPr>
           <w:p>
             <w:r>
-              <w:lastRenderedPageBreak/>
               <w:t>raw data</w:t>
             </w:r>
           </w:p>
@@ -3823,6 +3890,7 @@
     </w:p>
     <w:p>
       <w:r>
+        <w:lastRenderedPageBreak/>
         <w:t>The cell values are too long for sas so open before uploading and change the column names</w:t>
       </w:r>
     </w:p>
@@ -3885,7 +3953,16 @@
           <w:sz w:val="20"/>
           <w:szCs w:val="20"/>
         </w:rPr>
-        <w:t>'DOCUMENTATIONTOOL_EHRST'</w:t>
+        <w:t xml:space="preserve">'DOCUMENTATIONTOOL_EHRST'  </w:t>
+      </w:r>
+      <w:r>
+        <w:rPr>
+          <w:rFonts w:ascii="Courier New" w:hAnsi="Courier New" w:cs="Courier New"/>
+          <w:color w:val="000000"/>
+          <w:sz w:val="20"/>
+          <w:szCs w:val="20"/>
+        </w:rPr>
+        <w:t xml:space="preserve">-- &gt; </w:t>
       </w:r>
       <w:r>
         <w:rPr>
@@ -3894,17 +3971,21 @@
           <w:sz w:val="20"/>
           <w:szCs w:val="20"/>
         </w:rPr>
-        <w:t xml:space="preserve">  </w:t>
-      </w:r>
-      <w:r>
+        <w:t>'DOCUMENTATIONTOOL_EHRSTANDARDIZED'</w:t>
+      </w:r>
+    </w:p>
+    <w:p>
+      <w:pPr>
+        <w:autoSpaceDE w:val="0"/>
+        <w:autoSpaceDN w:val="0"/>
+        <w:adjustRightInd w:val="0"/>
         <w:rPr>
           <w:rFonts w:ascii="Courier New" w:hAnsi="Courier New" w:cs="Courier New"/>
           <w:color w:val="000000"/>
           <w:sz w:val="20"/>
           <w:szCs w:val="20"/>
         </w:rPr>
-        <w:t xml:space="preserve">-- &gt; </w:t>
-      </w:r>
+      </w:pPr>
       <w:r>
         <w:rPr>
           <w:rFonts w:ascii="Courier New" w:hAnsi="Courier New" w:cs="Courier New"/>
@@ -3912,21 +3993,36 @@
           <w:sz w:val="20"/>
           <w:szCs w:val="20"/>
         </w:rPr>
-        <w:t>'DOCUMENTATIONTOOL_EHRSTANDARDIZED'</w:t>
-      </w:r>
-    </w:p>
-    <w:p>
-      <w:pPr>
-        <w:autoSpaceDE w:val="0"/>
-        <w:autoSpaceDN w:val="0"/>
-        <w:adjustRightInd w:val="0"/>
+        <w:t xml:space="preserve">‘POSITIVE_INDIV' </w:t>
+      </w:r>
+      <w:r>
+        <w:rPr>
+          <w:rFonts w:ascii="Courier New" w:hAnsi="Courier New" w:cs="Courier New"/>
+          <w:color w:val="800080"/>
+          <w:sz w:val="20"/>
+          <w:szCs w:val="20"/>
+        </w:rPr>
+        <w:tab/>
+      </w:r>
+      <w:r>
+        <w:rPr>
+          <w:rFonts w:ascii="Courier New" w:hAnsi="Courier New" w:cs="Courier New"/>
+          <w:color w:val="800080"/>
+          <w:sz w:val="20"/>
+          <w:szCs w:val="20"/>
+        </w:rPr>
+        <w:tab/>
+        <w:t xml:space="preserve">   </w:t>
+      </w:r>
+      <w:r>
         <w:rPr>
           <w:rFonts w:ascii="Courier New" w:hAnsi="Courier New" w:cs="Courier New"/>
           <w:color w:val="000000"/>
           <w:sz w:val="20"/>
           <w:szCs w:val="20"/>
         </w:rPr>
-      </w:pPr>
+        <w:t xml:space="preserve">-- &gt; </w:t>
+      </w:r>
       <w:r>
         <w:rPr>
           <w:rFonts w:ascii="Courier New" w:hAnsi="Courier New" w:cs="Courier New"/>
@@ -3934,35 +4030,7 @@
           <w:sz w:val="20"/>
           <w:szCs w:val="20"/>
         </w:rPr>
-        <w:t>‘</w:t>
-      </w:r>
-      <w:r>
-        <w:rPr>
-          <w:rFonts w:ascii="Courier New" w:hAnsi="Courier New" w:cs="Courier New"/>
-          <w:color w:val="800080"/>
-          <w:sz w:val="20"/>
-          <w:szCs w:val="20"/>
-        </w:rPr>
-        <w:t xml:space="preserve">POSITIVE_INDIV' </w:t>
-      </w:r>
-      <w:r>
-        <w:rPr>
-          <w:rFonts w:ascii="Courier New" w:hAnsi="Courier New" w:cs="Courier New"/>
-          <w:color w:val="800080"/>
-          <w:sz w:val="20"/>
-          <w:szCs w:val="20"/>
-        </w:rPr>
-        <w:tab/>
-      </w:r>
-      <w:r>
-        <w:rPr>
-          <w:rFonts w:ascii="Courier New" w:hAnsi="Courier New" w:cs="Courier New"/>
-          <w:color w:val="800080"/>
-          <w:sz w:val="20"/>
-          <w:szCs w:val="20"/>
-        </w:rPr>
-        <w:tab/>
-        <w:t xml:space="preserve">   </w:t>
+        <w:t>'POSITIVE_INDIVIDUAL_PROCESS_GENERAL'</w:t>
       </w:r>
       <w:r>
         <w:rPr>
@@ -3971,24 +4039,6 @@
           <w:sz w:val="20"/>
           <w:szCs w:val="20"/>
         </w:rPr>
-        <w:t xml:space="preserve">-- &gt; </w:t>
-      </w:r>
-      <w:r>
-        <w:rPr>
-          <w:rFonts w:ascii="Courier New" w:hAnsi="Courier New" w:cs="Courier New"/>
-          <w:color w:val="800080"/>
-          <w:sz w:val="20"/>
-          <w:szCs w:val="20"/>
-        </w:rPr>
-        <w:t>'POSITIVE_INDIVIDUAL_PROCESS_GENERAL'</w:t>
-      </w:r>
-      <w:r>
-        <w:rPr>
-          <w:rFonts w:ascii="Courier New" w:hAnsi="Courier New" w:cs="Courier New"/>
-          <w:color w:val="000000"/>
-          <w:sz w:val="20"/>
-          <w:szCs w:val="20"/>
-        </w:rPr>
         <w:t>,</w:t>
       </w:r>
     </w:p>
@@ -4035,8 +4085,6 @@
         </w:rPr>
         <w:t>FIELD NOTES / Intervention Tracker</w:t>
       </w:r>
-      <w:bookmarkStart w:id="0" w:name="_GoBack"/>
-      <w:bookmarkEnd w:id="0"/>
     </w:p>
     <w:p>
       <w:pPr>
@@ -4599,7 +4647,6 @@
         <w:rPr>
           <w:color w:val="538135" w:themeColor="accent6" w:themeShade="BF"/>
         </w:rPr>
-        <w:lastRenderedPageBreak/>
         <w:t>* Data -----------------------------------------------;</w:t>
       </w:r>
     </w:p>
@@ -4745,6 +4792,7 @@
           <w:bCs/>
           <w:color w:val="000080"/>
         </w:rPr>
+        <w:lastRenderedPageBreak/>
         <w:t>%macro</w:t>
       </w:r>
       <w:r>
@@ -4859,8 +4907,62 @@
 </w:document>
 </file>
 
+<file path=word/endnotes.xml><?xml version="1.0" encoding="utf-8"?>
+<w:endnotes xmlns:wpc="http://schemas.microsoft.com/office/word/2010/wordprocessingCanvas" xmlns:cx="http://schemas.microsoft.com/office/drawing/2014/chartex" xmlns:cx1="http://schemas.microsoft.com/office/drawing/2015/9/8/chartex" xmlns:cx2="http://schemas.microsoft.com/office/drawing/2015/10/21/chartex" xmlns:cx3="http://schemas.microsoft.com/office/drawing/2016/5/9/chartex" xmlns:cx4="http://schemas.microsoft.com/office/drawing/2016/5/10/chartex" xmlns:cx5="http://schemas.microsoft.com/office/drawing/2016/5/11/chartex" xmlns:cx6="http://schemas.microsoft.com/office/drawing/2016/5/12/chartex" xmlns:cx7="http://schemas.microsoft.com/office/drawing/2016/5/13/chartex" xmlns:cx8="http://schemas.microsoft.com/office/drawing/2016/5/14/chartex" xmlns:mc="http://schemas.openxmlformats.org/markup-compatibility/2006" xmlns:aink="http://schemas.microsoft.com/office/drawing/2016/ink" xmlns:am3d="http://schemas.microsoft.com/office/drawing/2017/model3d" xmlns:o="urn:schemas-microsoft-com:office:office" xmlns:oel="http://schemas.microsoft.com/office/2019/extlst" xmlns:r="http://schemas.openxmlformats.org/officeDocument/2006/relationships" xmlns:m="http://schemas.openxmlformats.org/officeDocument/2006/math" xmlns:v="urn:schemas-microsoft-com:vml" xmlns:wp14="http://schemas.microsoft.com/office/word/2010/wordprocessingDrawing" xmlns:wp="http://schemas.openxmlformats.org/drawingml/2006/wordprocessingDrawing" xmlns:w10="urn:schemas-microsoft-com:office:word" xmlns:w="http://schemas.openxmlformats.org/wordprocessingml/2006/main" xmlns:w14="http://schemas.microsoft.com/office/word/2010/wordml" xmlns:w15="http://schemas.microsoft.com/office/word/2012/wordml" xmlns:w16cex="http://schemas.microsoft.com/office/word/2018/wordml/cex" xmlns:w16cid="http://schemas.microsoft.com/office/word/2016/wordml/cid" xmlns:w16="http://schemas.microsoft.com/office/word/2018/wordml" xmlns:w16sdtdh="http://schemas.microsoft.com/office/word/2020/wordml/sdtdatahash" xmlns:w16se="http://schemas.microsoft.com/office/word/2015/wordml/symex" xmlns:wpg="http://schemas.microsoft.com/office/word/2010/wordprocessingGroup" xmlns:wpi="http://schemas.microsoft.com/office/word/2010/wordprocessingInk" xmlns:wne="http://schemas.microsoft.com/office/word/2006/wordml" xmlns:wps="http://schemas.microsoft.com/office/word/2010/wordprocessingShape" mc:Ignorable="w14 w15 w16se w16cid w16 w16cex w16sdtdh wp14">
+  <w:endnote w:type="separator" w:id="-1">
+    <w:p>
+      <w:r>
+        <w:separator/>
+      </w:r>
+    </w:p>
+  </w:endnote>
+  <w:endnote w:type="continuationSeparator" w:id="0">
+    <w:p>
+      <w:r>
+        <w:continuationSeparator/>
+      </w:r>
+    </w:p>
+  </w:endnote>
+</w:endnotes>
+</file>
+
+<file path=word/footnotes.xml><?xml version="1.0" encoding="utf-8"?>
+<w:footnotes xmlns:wpc="http://schemas.microsoft.com/office/word/2010/wordprocessingCanvas" xmlns:cx="http://schemas.microsoft.com/office/drawing/2014/chartex" xmlns:cx1="http://schemas.microsoft.com/office/drawing/2015/9/8/chartex" xmlns:cx2="http://schemas.microsoft.com/office/drawing/2015/10/21/chartex" xmlns:cx3="http://schemas.microsoft.com/office/drawing/2016/5/9/chartex" xmlns:cx4="http://schemas.microsoft.com/office/drawing/2016/5/10/chartex" xmlns:cx5="http://schemas.microsoft.com/office/drawing/2016/5/11/chartex" xmlns:cx6="http://schemas.microsoft.com/office/drawing/2016/5/12/chartex" xmlns:cx7="http://schemas.microsoft.com/office/drawing/2016/5/13/chartex" xmlns:cx8="http://schemas.microsoft.com/office/drawing/2016/5/14/chartex" xmlns:mc="http://schemas.openxmlformats.org/markup-compatibility/2006" xmlns:aink="http://schemas.microsoft.com/office/drawing/2016/ink" xmlns:am3d="http://schemas.microsoft.com/office/drawing/2017/model3d" xmlns:o="urn:schemas-microsoft-com:office:office" xmlns:oel="http://schemas.microsoft.com/office/2019/extlst" xmlns:r="http://schemas.openxmlformats.org/officeDocument/2006/relationships" xmlns:m="http://schemas.openxmlformats.org/officeDocument/2006/math" xmlns:v="urn:schemas-microsoft-com:vml" xmlns:wp14="http://schemas.microsoft.com/office/word/2010/wordprocessingDrawing" xmlns:wp="http://schemas.openxmlformats.org/drawingml/2006/wordprocessingDrawing" xmlns:w10="urn:schemas-microsoft-com:office:word" xmlns:w="http://schemas.openxmlformats.org/wordprocessingml/2006/main" xmlns:w14="http://schemas.microsoft.com/office/word/2010/wordml" xmlns:w15="http://schemas.microsoft.com/office/word/2012/wordml" xmlns:w16cex="http://schemas.microsoft.com/office/word/2018/wordml/cex" xmlns:w16cid="http://schemas.microsoft.com/office/word/2016/wordml/cid" xmlns:w16="http://schemas.microsoft.com/office/word/2018/wordml" xmlns:w16sdtdh="http://schemas.microsoft.com/office/word/2020/wordml/sdtdatahash" xmlns:w16se="http://schemas.microsoft.com/office/word/2015/wordml/symex" xmlns:wpg="http://schemas.microsoft.com/office/word/2010/wordprocessingGroup" xmlns:wpi="http://schemas.microsoft.com/office/word/2010/wordprocessingInk" xmlns:wne="http://schemas.microsoft.com/office/word/2006/wordml" xmlns:wps="http://schemas.microsoft.com/office/word/2010/wordprocessingShape" mc:Ignorable="w14 w15 w16se w16cid w16 w16cex w16sdtdh wp14">
+  <w:footnote w:type="separator" w:id="-1">
+    <w:p>
+      <w:r>
+        <w:separator/>
+      </w:r>
+    </w:p>
+  </w:footnote>
+  <w:footnote w:type="continuationSeparator" w:id="0">
+    <w:p>
+      <w:r>
+        <w:continuationSeparator/>
+      </w:r>
+    </w:p>
+  </w:footnote>
+  <w:footnote w:id="1">
+    <w:p>
+      <w:pPr>
+        <w:pStyle w:val="FootnoteText"/>
+      </w:pPr>
+      <w:r>
+        <w:rPr>
+          <w:rStyle w:val="FootnoteReference"/>
+        </w:rPr>
+        <w:footnoteRef/>
+      </w:r>
+      <w:r>
+        <w:t xml:space="preserve"> The work.survey is just a temp one to get the practice_id – it was stored as a number and wouldn’t merge so I just grabbed this one – the final dataset is saved as norc.survey_baseline;</w:t>
+      </w:r>
+    </w:p>
+  </w:footnote>
+</w:footnotes>
+</file>
+
 <file path=word/numbering.xml><?xml version="1.0" encoding="utf-8"?>
-<w:numbering xmlns:wpc="http://schemas.microsoft.com/office/word/2010/wordprocessingCanvas" xmlns:cx="http://schemas.microsoft.com/office/drawing/2014/chartex" xmlns:cx1="http://schemas.microsoft.com/office/drawing/2015/9/8/chartex" xmlns:cx2="http://schemas.microsoft.com/office/drawing/2015/10/21/chartex" xmlns:cx3="http://schemas.microsoft.com/office/drawing/2016/5/9/chartex" xmlns:cx4="http://schemas.microsoft.com/office/drawing/2016/5/10/chartex" xmlns:cx5="http://schemas.microsoft.com/office/drawing/2016/5/11/chartex" xmlns:cx6="http://schemas.microsoft.com/office/drawing/2016/5/12/chartex" xmlns:cx7="http://schemas.microsoft.com/office/drawing/2016/5/13/chartex" xmlns:cx8="http://schemas.microsoft.com/office/drawing/2016/5/14/chartex" xmlns:mc="http://schemas.openxmlformats.org/markup-compatibility/2006" xmlns:aink="http://schemas.microsoft.com/office/drawing/2016/ink" xmlns:am3d="http://schemas.microsoft.com/office/drawing/2017/model3d" xmlns:o="urn:schemas-microsoft-com:office:office" xmlns:r="http://schemas.openxmlformats.org/officeDocument/2006/relationships" xmlns:m="http://schemas.openxmlformats.org/officeDocument/2006/math" xmlns:v="urn:schemas-microsoft-com:vml" xmlns:wp14="http://schemas.microsoft.com/office/word/2010/wordprocessingDrawing" xmlns:wp="http://schemas.openxmlformats.org/drawingml/2006/wordprocessingDrawing" xmlns:w10="urn:schemas-microsoft-com:office:word" xmlns:w="http://schemas.openxmlformats.org/wordprocessingml/2006/main" xmlns:w14="http://schemas.microsoft.com/office/word/2010/wordml" xmlns:w15="http://schemas.microsoft.com/office/word/2012/wordml" xmlns:w16cid="http://schemas.microsoft.com/office/word/2016/wordml/cid" xmlns:w16se="http://schemas.microsoft.com/office/word/2015/wordml/symex" xmlns:wpg="http://schemas.microsoft.com/office/word/2010/wordprocessingGroup" xmlns:wpi="http://schemas.microsoft.com/office/word/2010/wordprocessingInk" xmlns:wne="http://schemas.microsoft.com/office/word/2006/wordml" xmlns:wps="http://schemas.microsoft.com/office/word/2010/wordprocessingShape" mc:Ignorable="w14 w15 w16se w16cid wp14">
+<w:numbering xmlns:wpc="http://schemas.microsoft.com/office/word/2010/wordprocessingCanvas" xmlns:cx="http://schemas.microsoft.com/office/drawing/2014/chartex" xmlns:cx1="http://schemas.microsoft.com/office/drawing/2015/9/8/chartex" xmlns:cx2="http://schemas.microsoft.com/office/drawing/2015/10/21/chartex" xmlns:cx3="http://schemas.microsoft.com/office/drawing/2016/5/9/chartex" xmlns:cx4="http://schemas.microsoft.com/office/drawing/2016/5/10/chartex" xmlns:cx5="http://schemas.microsoft.com/office/drawing/2016/5/11/chartex" xmlns:cx6="http://schemas.microsoft.com/office/drawing/2016/5/12/chartex" xmlns:cx7="http://schemas.microsoft.com/office/drawing/2016/5/13/chartex" xmlns:cx8="http://schemas.microsoft.com/office/drawing/2016/5/14/chartex" xmlns:mc="http://schemas.openxmlformats.org/markup-compatibility/2006" xmlns:aink="http://schemas.microsoft.com/office/drawing/2016/ink" xmlns:am3d="http://schemas.microsoft.com/office/drawing/2017/model3d" xmlns:o="urn:schemas-microsoft-com:office:office" xmlns:oel="http://schemas.microsoft.com/office/2019/extlst" xmlns:r="http://schemas.openxmlformats.org/officeDocument/2006/relationships" xmlns:m="http://schemas.openxmlformats.org/officeDocument/2006/math" xmlns:v="urn:schemas-microsoft-com:vml" xmlns:wp14="http://schemas.microsoft.com/office/word/2010/wordprocessingDrawing" xmlns:wp="http://schemas.openxmlformats.org/drawingml/2006/wordprocessingDrawing" xmlns:w10="urn:schemas-microsoft-com:office:word" xmlns:w="http://schemas.openxmlformats.org/wordprocessingml/2006/main" xmlns:w14="http://schemas.microsoft.com/office/word/2010/wordml" xmlns:w15="http://schemas.microsoft.com/office/word/2012/wordml" xmlns:w16cex="http://schemas.microsoft.com/office/word/2018/wordml/cex" xmlns:w16cid="http://schemas.microsoft.com/office/word/2016/wordml/cid" xmlns:w16="http://schemas.microsoft.com/office/word/2018/wordml" xmlns:w16sdtdh="http://schemas.microsoft.com/office/word/2020/wordml/sdtdatahash" xmlns:w16se="http://schemas.microsoft.com/office/word/2015/wordml/symex" xmlns:wpg="http://schemas.microsoft.com/office/word/2010/wordprocessingGroup" xmlns:wpi="http://schemas.microsoft.com/office/word/2010/wordprocessingInk" xmlns:wne="http://schemas.microsoft.com/office/word/2006/wordml" xmlns:wps="http://schemas.microsoft.com/office/word/2010/wordprocessingShape" mc:Ignorable="w14 w15 w16se w16cid w16 w16cex w16sdtdh wp14">
   <w:abstractNum w:abstractNumId="0" w15:restartNumberingAfterBreak="0">
     <w:nsid w:val="05A70892"/>
     <w:multiLevelType w:val="hybridMultilevel"/>
@@ -5943,6 +6045,119 @@
     </w:lvl>
   </w:abstractNum>
   <w:abstractNum w:abstractNumId="10" w15:restartNumberingAfterBreak="0">
+    <w:nsid w:val="582F3912"/>
+    <w:multiLevelType w:val="hybridMultilevel"/>
+    <w:tmpl w:val="49580AD0"/>
+    <w:lvl w:ilvl="0" w:tplc="04090001">
+      <w:start w:val="1"/>
+      <w:numFmt w:val="bullet"/>
+      <w:lvlText w:val=""/>
+      <w:lvlJc w:val="left"/>
+      <w:pPr>
+        <w:ind w:left="720" w:hanging="360"/>
+      </w:pPr>
+      <w:rPr>
+        <w:rFonts w:ascii="Symbol" w:hAnsi="Symbol" w:hint="default"/>
+      </w:rPr>
+    </w:lvl>
+    <w:lvl w:ilvl="1" w:tplc="04090003" w:tentative="1">
+      <w:start w:val="1"/>
+      <w:numFmt w:val="bullet"/>
+      <w:lvlText w:val="o"/>
+      <w:lvlJc w:val="left"/>
+      <w:pPr>
+        <w:ind w:left="1440" w:hanging="360"/>
+      </w:pPr>
+      <w:rPr>
+        <w:rFonts w:ascii="Courier New" w:hAnsi="Courier New" w:cs="Courier New" w:hint="default"/>
+      </w:rPr>
+    </w:lvl>
+    <w:lvl w:ilvl="2" w:tplc="04090005" w:tentative="1">
+      <w:start w:val="1"/>
+      <w:numFmt w:val="bullet"/>
+      <w:lvlText w:val=""/>
+      <w:lvlJc w:val="left"/>
+      <w:pPr>
+        <w:ind w:left="2160" w:hanging="360"/>
+      </w:pPr>
+      <w:rPr>
+        <w:rFonts w:ascii="Wingdings" w:hAnsi="Wingdings" w:hint="default"/>
+      </w:rPr>
+    </w:lvl>
+    <w:lvl w:ilvl="3" w:tplc="04090001" w:tentative="1">
+      <w:start w:val="1"/>
+      <w:numFmt w:val="bullet"/>
+      <w:lvlText w:val=""/>
+      <w:lvlJc w:val="left"/>
+      <w:pPr>
+        <w:ind w:left="2880" w:hanging="360"/>
+      </w:pPr>
+      <w:rPr>
+        <w:rFonts w:ascii="Symbol" w:hAnsi="Symbol" w:hint="default"/>
+      </w:rPr>
+    </w:lvl>
+    <w:lvl w:ilvl="4" w:tplc="04090003" w:tentative="1">
+      <w:start w:val="1"/>
+      <w:numFmt w:val="bullet"/>
+      <w:lvlText w:val="o"/>
+      <w:lvlJc w:val="left"/>
+      <w:pPr>
+        <w:ind w:left="3600" w:hanging="360"/>
+      </w:pPr>
+      <w:rPr>
+        <w:rFonts w:ascii="Courier New" w:hAnsi="Courier New" w:cs="Courier New" w:hint="default"/>
+      </w:rPr>
+    </w:lvl>
+    <w:lvl w:ilvl="5" w:tplc="04090005" w:tentative="1">
+      <w:start w:val="1"/>
+      <w:numFmt w:val="bullet"/>
+      <w:lvlText w:val=""/>
+      <w:lvlJc w:val="left"/>
+      <w:pPr>
+        <w:ind w:left="4320" w:hanging="360"/>
+      </w:pPr>
+      <w:rPr>
+        <w:rFonts w:ascii="Wingdings" w:hAnsi="Wingdings" w:hint="default"/>
+      </w:rPr>
+    </w:lvl>
+    <w:lvl w:ilvl="6" w:tplc="04090001" w:tentative="1">
+      <w:start w:val="1"/>
+      <w:numFmt w:val="bullet"/>
+      <w:lvlText w:val=""/>
+      <w:lvlJc w:val="left"/>
+      <w:pPr>
+        <w:ind w:left="5040" w:hanging="360"/>
+      </w:pPr>
+      <w:rPr>
+        <w:rFonts w:ascii="Symbol" w:hAnsi="Symbol" w:hint="default"/>
+      </w:rPr>
+    </w:lvl>
+    <w:lvl w:ilvl="7" w:tplc="04090003" w:tentative="1">
+      <w:start w:val="1"/>
+      <w:numFmt w:val="bullet"/>
+      <w:lvlText w:val="o"/>
+      <w:lvlJc w:val="left"/>
+      <w:pPr>
+        <w:ind w:left="5760" w:hanging="360"/>
+      </w:pPr>
+      <w:rPr>
+        <w:rFonts w:ascii="Courier New" w:hAnsi="Courier New" w:cs="Courier New" w:hint="default"/>
+      </w:rPr>
+    </w:lvl>
+    <w:lvl w:ilvl="8" w:tplc="04090005" w:tentative="1">
+      <w:start w:val="1"/>
+      <w:numFmt w:val="bullet"/>
+      <w:lvlText w:val=""/>
+      <w:lvlJc w:val="left"/>
+      <w:pPr>
+        <w:ind w:left="6480" w:hanging="360"/>
+      </w:pPr>
+      <w:rPr>
+        <w:rFonts w:ascii="Wingdings" w:hAnsi="Wingdings" w:hint="default"/>
+      </w:rPr>
+    </w:lvl>
+  </w:abstractNum>
+  <w:abstractNum w:abstractNumId="11" w15:restartNumberingAfterBreak="0">
     <w:nsid w:val="596676E4"/>
     <w:multiLevelType w:val="hybridMultilevel"/>
     <w:tmpl w:val="AC84B5C2"/>
@@ -6055,7 +6270,7 @@
       </w:rPr>
     </w:lvl>
   </w:abstractNum>
-  <w:abstractNum w:abstractNumId="11" w15:restartNumberingAfterBreak="0">
+  <w:abstractNum w:abstractNumId="12" w15:restartNumberingAfterBreak="0">
     <w:nsid w:val="60461D11"/>
     <w:multiLevelType w:val="hybridMultilevel"/>
     <w:tmpl w:val="B2341C46"/>
@@ -6168,7 +6383,7 @@
       </w:rPr>
     </w:lvl>
   </w:abstractNum>
-  <w:abstractNum w:abstractNumId="12" w15:restartNumberingAfterBreak="0">
+  <w:abstractNum w:abstractNumId="13" w15:restartNumberingAfterBreak="0">
     <w:nsid w:val="63EF2113"/>
     <w:multiLevelType w:val="multilevel"/>
     <w:tmpl w:val="0409001D"/>
@@ -6255,7 +6470,7 @@
       </w:pPr>
     </w:lvl>
   </w:abstractNum>
-  <w:abstractNum w:abstractNumId="13" w15:restartNumberingAfterBreak="0">
+  <w:abstractNum w:abstractNumId="14" w15:restartNumberingAfterBreak="0">
     <w:nsid w:val="64D160B6"/>
     <w:multiLevelType w:val="hybridMultilevel"/>
     <w:tmpl w:val="40EC00E4"/>
@@ -6368,7 +6583,7 @@
       </w:rPr>
     </w:lvl>
   </w:abstractNum>
-  <w:abstractNum w:abstractNumId="14" w15:restartNumberingAfterBreak="0">
+  <w:abstractNum w:abstractNumId="15" w15:restartNumberingAfterBreak="0">
     <w:nsid w:val="6A730EE1"/>
     <w:multiLevelType w:val="hybridMultilevel"/>
     <w:tmpl w:val="4CDE4D6C"/>
@@ -6457,7 +6672,7 @@
       </w:pPr>
     </w:lvl>
   </w:abstractNum>
-  <w:abstractNum w:abstractNumId="15" w15:restartNumberingAfterBreak="0">
+  <w:abstractNum w:abstractNumId="16" w15:restartNumberingAfterBreak="0">
     <w:nsid w:val="6DA475F4"/>
     <w:multiLevelType w:val="hybridMultilevel"/>
     <w:tmpl w:val="E3A4C572"/>
@@ -6570,7 +6785,7 @@
       </w:rPr>
     </w:lvl>
   </w:abstractNum>
-  <w:abstractNum w:abstractNumId="16" w15:restartNumberingAfterBreak="0">
+  <w:abstractNum w:abstractNumId="17" w15:restartNumberingAfterBreak="0">
     <w:nsid w:val="6F364AD9"/>
     <w:multiLevelType w:val="hybridMultilevel"/>
     <w:tmpl w:val="3DAA207C"/>
@@ -6683,7 +6898,7 @@
       </w:rPr>
     </w:lvl>
   </w:abstractNum>
-  <w:abstractNum w:abstractNumId="17" w15:restartNumberingAfterBreak="0">
+  <w:abstractNum w:abstractNumId="18" w15:restartNumberingAfterBreak="0">
     <w:nsid w:val="71AE7FDA"/>
     <w:multiLevelType w:val="hybridMultilevel"/>
     <w:tmpl w:val="64D8143A"/>
@@ -6796,68 +7011,71 @@
       </w:rPr>
     </w:lvl>
   </w:abstractNum>
-  <w:num w:numId="1">
+  <w:num w:numId="1" w16cid:durableId="441270965">
+    <w:abstractNumId w:val="13"/>
+  </w:num>
+  <w:num w:numId="2" w16cid:durableId="925189294">
+    <w:abstractNumId w:val="13"/>
+  </w:num>
+  <w:num w:numId="3" w16cid:durableId="2034068269">
+    <w:abstractNumId w:val="7"/>
+  </w:num>
+  <w:num w:numId="4" w16cid:durableId="501510377">
+    <w:abstractNumId w:val="15"/>
+  </w:num>
+  <w:num w:numId="5" w16cid:durableId="441074233">
+    <w:abstractNumId w:val="18"/>
+  </w:num>
+  <w:num w:numId="6" w16cid:durableId="1541747247">
+    <w:abstractNumId w:val="14"/>
+  </w:num>
+  <w:num w:numId="7" w16cid:durableId="960575491">
+    <w:abstractNumId w:val="2"/>
+  </w:num>
+  <w:num w:numId="8" w16cid:durableId="1850363763">
+    <w:abstractNumId w:val="4"/>
+  </w:num>
+  <w:num w:numId="9" w16cid:durableId="2103605976">
+    <w:abstractNumId w:val="8"/>
+  </w:num>
+  <w:num w:numId="10" w16cid:durableId="1937789634">
+    <w:abstractNumId w:val="5"/>
+  </w:num>
+  <w:num w:numId="11" w16cid:durableId="1831674528">
+    <w:abstractNumId w:val="9"/>
+  </w:num>
+  <w:num w:numId="12" w16cid:durableId="611518201">
+    <w:abstractNumId w:val="6"/>
+  </w:num>
+  <w:num w:numId="13" w16cid:durableId="19094291">
+    <w:abstractNumId w:val="17"/>
+  </w:num>
+  <w:num w:numId="14" w16cid:durableId="1784886931">
+    <w:abstractNumId w:val="3"/>
+  </w:num>
+  <w:num w:numId="15" w16cid:durableId="417946463">
+    <w:abstractNumId w:val="16"/>
+  </w:num>
+  <w:num w:numId="16" w16cid:durableId="1504004563">
+    <w:abstractNumId w:val="1"/>
+  </w:num>
+  <w:num w:numId="17" w16cid:durableId="1877308495">
+    <w:abstractNumId w:val="11"/>
+  </w:num>
+  <w:num w:numId="18" w16cid:durableId="1198543754">
     <w:abstractNumId w:val="12"/>
   </w:num>
-  <w:num w:numId="2">
-    <w:abstractNumId w:val="12"/>
+  <w:num w:numId="19" w16cid:durableId="2121948105">
+    <w:abstractNumId w:val="0"/>
   </w:num>
-  <w:num w:numId="3">
-    <w:abstractNumId w:val="7"/>
-  </w:num>
-  <w:num w:numId="4">
-    <w:abstractNumId w:val="14"/>
-  </w:num>
-  <w:num w:numId="5">
-    <w:abstractNumId w:val="17"/>
-  </w:num>
-  <w:num w:numId="6">
-    <w:abstractNumId w:val="13"/>
-  </w:num>
-  <w:num w:numId="7">
-    <w:abstractNumId w:val="2"/>
-  </w:num>
-  <w:num w:numId="8">
-    <w:abstractNumId w:val="4"/>
-  </w:num>
-  <w:num w:numId="9">
-    <w:abstractNumId w:val="8"/>
-  </w:num>
-  <w:num w:numId="10">
-    <w:abstractNumId w:val="5"/>
-  </w:num>
-  <w:num w:numId="11">
-    <w:abstractNumId w:val="9"/>
-  </w:num>
-  <w:num w:numId="12">
-    <w:abstractNumId w:val="6"/>
-  </w:num>
-  <w:num w:numId="13">
-    <w:abstractNumId w:val="16"/>
-  </w:num>
-  <w:num w:numId="14">
-    <w:abstractNumId w:val="3"/>
-  </w:num>
-  <w:num w:numId="15">
-    <w:abstractNumId w:val="15"/>
-  </w:num>
-  <w:num w:numId="16">
-    <w:abstractNumId w:val="1"/>
-  </w:num>
-  <w:num w:numId="17">
+  <w:num w:numId="20" w16cid:durableId="1095857475">
     <w:abstractNumId w:val="10"/>
-  </w:num>
-  <w:num w:numId="18">
-    <w:abstractNumId w:val="11"/>
-  </w:num>
-  <w:num w:numId="19">
-    <w:abstractNumId w:val="0"/>
   </w:num>
 </w:numbering>
 </file>
 
 <file path=word/styles.xml><?xml version="1.0" encoding="utf-8"?>
-<w:styles xmlns:mc="http://schemas.openxmlformats.org/markup-compatibility/2006" xmlns:r="http://schemas.openxmlformats.org/officeDocument/2006/relationships" xmlns:w="http://schemas.openxmlformats.org/wordprocessingml/2006/main" xmlns:w14="http://schemas.microsoft.com/office/word/2010/wordml" xmlns:w15="http://schemas.microsoft.com/office/word/2012/wordml" xmlns:w16cid="http://schemas.microsoft.com/office/word/2016/wordml/cid" xmlns:w16se="http://schemas.microsoft.com/office/word/2015/wordml/symex" mc:Ignorable="w14 w15 w16se w16cid">
+<w:styles xmlns:mc="http://schemas.openxmlformats.org/markup-compatibility/2006" xmlns:r="http://schemas.openxmlformats.org/officeDocument/2006/relationships" xmlns:w="http://schemas.openxmlformats.org/wordprocessingml/2006/main" xmlns:w14="http://schemas.microsoft.com/office/word/2010/wordml" xmlns:w15="http://schemas.microsoft.com/office/word/2012/wordml" xmlns:w16cex="http://schemas.microsoft.com/office/word/2018/wordml/cex" xmlns:w16cid="http://schemas.microsoft.com/office/word/2016/wordml/cid" xmlns:w16="http://schemas.microsoft.com/office/word/2018/wordml" xmlns:w16sdtdh="http://schemas.microsoft.com/office/word/2020/wordml/sdtdatahash" xmlns:w16se="http://schemas.microsoft.com/office/word/2015/wordml/symex" mc:Ignorable="w14 w15 w16se w16cid w16 w16cex w16sdtdh">
   <w:docDefaults>
     <w:rPrDefault>
       <w:rPr>
@@ -6874,7 +7092,7 @@
       </w:pPr>
     </w:pPrDefault>
   </w:docDefaults>
-  <w:latentStyles w:defLockedState="0" w:defUIPriority="99" w:defSemiHidden="0" w:defUnhideWhenUsed="0" w:defQFormat="0" w:count="375">
+  <w:latentStyles w:defLockedState="0" w:defUIPriority="99" w:defSemiHidden="0" w:defUnhideWhenUsed="0" w:defQFormat="0" w:count="376">
     <w:lsdException w:name="Normal" w:uiPriority="0" w:qFormat="1"/>
     <w:lsdException w:name="heading 1" w:uiPriority="9" w:qFormat="1"/>
     <w:lsdException w:name="heading 2" w:semiHidden="1" w:uiPriority="9" w:unhideWhenUsed="1" w:qFormat="1"/>
@@ -6980,7 +7198,6 @@
     <w:lsdException w:name="HTML Sample" w:semiHidden="1" w:unhideWhenUsed="1"/>
     <w:lsdException w:name="HTML Typewriter" w:semiHidden="1" w:unhideWhenUsed="1"/>
     <w:lsdException w:name="HTML Variable" w:semiHidden="1" w:unhideWhenUsed="1"/>
-    <w:lsdException w:name="Normal Table" w:semiHidden="1" w:unhideWhenUsed="1"/>
     <w:lsdException w:name="annotation subject" w:semiHidden="1" w:unhideWhenUsed="1"/>
     <w:lsdException w:name="No List" w:semiHidden="1" w:unhideWhenUsed="1"/>
     <w:lsdException w:name="Outline List 1" w:semiHidden="1" w:unhideWhenUsed="1"/>
@@ -7027,10 +7244,8 @@
     <w:lsdException w:name="Table Subtle 2" w:semiHidden="1" w:unhideWhenUsed="1"/>
     <w:lsdException w:name="Table Web 1" w:semiHidden="1" w:unhideWhenUsed="1"/>
     <w:lsdException w:name="Table Web 2" w:semiHidden="1" w:unhideWhenUsed="1"/>
-    <w:lsdException w:name="Table Web 3" w:semiHidden="1" w:unhideWhenUsed="1"/>
     <w:lsdException w:name="Balloon Text" w:semiHidden="1" w:unhideWhenUsed="1"/>
     <w:lsdException w:name="Table Grid" w:uiPriority="39"/>
-    <w:lsdException w:name="Table Theme" w:semiHidden="1" w:unhideWhenUsed="1"/>
     <w:lsdException w:name="Placeholder Text" w:semiHidden="1"/>
     <w:lsdException w:name="No Spacing" w:uiPriority="1" w:qFormat="1"/>
     <w:lsdException w:name="Light Shading" w:uiPriority="60"/>
@@ -7250,6 +7465,7 @@
     <w:lsdException w:name="Smart Hyperlink" w:semiHidden="1" w:unhideWhenUsed="1"/>
     <w:lsdException w:name="Hashtag" w:semiHidden="1" w:unhideWhenUsed="1"/>
     <w:lsdException w:name="Unresolved Mention" w:semiHidden="1" w:unhideWhenUsed="1"/>
+    <w:lsdException w:name="Smart Link" w:semiHidden="1" w:unhideWhenUsed="1"/>
   </w:latentStyles>
   <w:style w:type="paragraph" w:default="1" w:styleId="Normal">
     <w:name w:val="Normal"/>
@@ -7494,6 +7710,43 @@
       <w:rFonts w:asciiTheme="majorHAnsi" w:eastAsiaTheme="majorEastAsia" w:hAnsiTheme="majorHAnsi" w:cstheme="majorBidi"/>
       <w:i/>
       <w:iCs/>
+    </w:rPr>
+  </w:style>
+  <w:style w:type="paragraph" w:styleId="FootnoteText">
+    <w:name w:val="footnote text"/>
+    <w:basedOn w:val="Normal"/>
+    <w:link w:val="FootnoteTextChar"/>
+    <w:uiPriority w:val="99"/>
+    <w:semiHidden/>
+    <w:unhideWhenUsed/>
+    <w:rsid w:val="00E25BBA"/>
+    <w:rPr>
+      <w:sz w:val="20"/>
+      <w:szCs w:val="20"/>
+    </w:rPr>
+  </w:style>
+  <w:style w:type="character" w:customStyle="1" w:styleId="FootnoteTextChar">
+    <w:name w:val="Footnote Text Char"/>
+    <w:basedOn w:val="DefaultParagraphFont"/>
+    <w:link w:val="FootnoteText"/>
+    <w:uiPriority w:val="99"/>
+    <w:semiHidden/>
+    <w:rsid w:val="00E25BBA"/>
+    <w:rPr>
+      <w:rFonts w:ascii="Calibri" w:hAnsi="Calibri" w:cs="Calibri"/>
+      <w:sz w:val="20"/>
+      <w:szCs w:val="20"/>
+    </w:rPr>
+  </w:style>
+  <w:style w:type="character" w:styleId="FootnoteReference">
+    <w:name w:val="footnote reference"/>
+    <w:basedOn w:val="DefaultParagraphFont"/>
+    <w:uiPriority w:val="99"/>
+    <w:semiHidden/>
+    <w:unhideWhenUsed/>
+    <w:rsid w:val="00E25BBA"/>
+    <w:rPr>
+      <w:vertAlign w:val="superscript"/>
     </w:rPr>
   </w:style>
 </w:styles>

</xml_diff>